<commit_message>
Changed behavior algorithms, updated UML diagram
</commit_message>
<xml_diff>
--- a/pacman.docx
+++ b/pacman.docx
@@ -1,6 +1,6 @@
 
 <file path=word/document.xml><?xml version="1.0" encoding="utf-8"?>
-<w:document xmlns:wpc="http://schemas.microsoft.com/office/word/2010/wordprocessingCanvas" xmlns:cx="http://schemas.microsoft.com/office/drawing/2014/chartex" xmlns:cx1="http://schemas.microsoft.com/office/drawing/2015/9/8/chartex" xmlns:mc="http://schemas.openxmlformats.org/markup-compatibility/2006" xmlns:o="urn:schemas-microsoft-com:office:office" xmlns:r="http://schemas.openxmlformats.org/officeDocument/2006/relationships" xmlns:m="http://schemas.openxmlformats.org/officeDocument/2006/math" xmlns:v="urn:schemas-microsoft-com:vml" xmlns:wp14="http://schemas.microsoft.com/office/word/2010/wordprocessingDrawing" xmlns:wp="http://schemas.openxmlformats.org/drawingml/2006/wordprocessingDrawing" xmlns:w10="urn:schemas-microsoft-com:office:word" xmlns:w="http://schemas.openxmlformats.org/wordprocessingml/2006/main" xmlns:w14="http://schemas.microsoft.com/office/word/2010/wordml" xmlns:w15="http://schemas.microsoft.com/office/word/2012/wordml" xmlns:w16se="http://schemas.microsoft.com/office/word/2015/wordml/symex" xmlns:wpg="http://schemas.microsoft.com/office/word/2010/wordprocessingGroup" xmlns:wpi="http://schemas.microsoft.com/office/word/2010/wordprocessingInk" xmlns:wne="http://schemas.microsoft.com/office/word/2006/wordml" xmlns:wps="http://schemas.microsoft.com/office/word/2010/wordprocessingShape" mc:Ignorable="w14 w15 w16se wp14">
+<w:document xmlns:wpc="http://schemas.microsoft.com/office/word/2010/wordprocessingCanvas" xmlns:cx="http://schemas.microsoft.com/office/drawing/2014/chartex" xmlns:cx1="http://schemas.microsoft.com/office/drawing/2015/9/8/chartex" xmlns:cx2="http://schemas.microsoft.com/office/drawing/2015/10/21/chartex" xmlns:cx3="http://schemas.microsoft.com/office/drawing/2016/5/9/chartex" xmlns:cx4="http://schemas.microsoft.com/office/drawing/2016/5/10/chartex" xmlns:cx5="http://schemas.microsoft.com/office/drawing/2016/5/11/chartex" xmlns:mc="http://schemas.openxmlformats.org/markup-compatibility/2006" xmlns:o="urn:schemas-microsoft-com:office:office" xmlns:r="http://schemas.openxmlformats.org/officeDocument/2006/relationships" xmlns:m="http://schemas.openxmlformats.org/officeDocument/2006/math" xmlns:v="urn:schemas-microsoft-com:vml" xmlns:wp14="http://schemas.microsoft.com/office/word/2010/wordprocessingDrawing" xmlns:wp="http://schemas.openxmlformats.org/drawingml/2006/wordprocessingDrawing" xmlns:w10="urn:schemas-microsoft-com:office:word" xmlns:w="http://schemas.openxmlformats.org/wordprocessingml/2006/main" xmlns:w14="http://schemas.microsoft.com/office/word/2010/wordml" xmlns:w15="http://schemas.microsoft.com/office/word/2012/wordml" xmlns:w16se="http://schemas.microsoft.com/office/word/2015/wordml/symex" xmlns:wpg="http://schemas.microsoft.com/office/word/2010/wordprocessingGroup" xmlns:wpi="http://schemas.microsoft.com/office/word/2010/wordprocessingInk" xmlns:wne="http://schemas.microsoft.com/office/word/2006/wordml" xmlns:wps="http://schemas.microsoft.com/office/word/2010/wordprocessingShape" mc:Ignorable="w14 w15 w16se wp14">
   <w:body>
     <w:p>
       <w:pPr>
@@ -437,7 +437,25 @@
           <w:sz w:val="28"/>
           <w:szCs w:val="28"/>
         </w:rPr>
-        <w:t xml:space="preserve">Pasirinkti užduotį ir ją aprašyti. Parengti svetainę el. ataskaitos talpinimui. Realizuoti Singleton šabloną: kodas, diagramos, </w:t>
+        <w:t xml:space="preserve">Pasirinkti užduotį ir ją aprašyti. Parengti svetainę el. ataskaitos talpinimui. Realizuoti </w:t>
+      </w:r>
+      <w:proofErr w:type="spellStart"/>
+      <w:r>
+        <w:rPr>
+          <w:color w:val="000000"/>
+          <w:sz w:val="28"/>
+          <w:szCs w:val="28"/>
+        </w:rPr>
+        <w:t>Singleton</w:t>
+      </w:r>
+      <w:proofErr w:type="spellEnd"/>
+      <w:r>
+        <w:rPr>
+          <w:color w:val="000000"/>
+          <w:sz w:val="28"/>
+          <w:szCs w:val="28"/>
+        </w:rPr>
+        <w:t xml:space="preserve"> šabloną: kodas, diagramos, </w:t>
       </w:r>
       <w:proofErr w:type="spellStart"/>
       <w:r>
@@ -1286,6 +1304,7 @@
       <w:r>
         <w:rPr>
           <w:noProof/>
+          <w:lang w:val="lt-LT" w:eastAsia="lt-LT"/>
         </w:rPr>
         <w:drawing>
           <wp:inline distT="0" distB="0" distL="0" distR="0" wp14:anchorId="0230DAFA" wp14:editId="2525FC2B">
@@ -1332,6 +1351,7 @@
       <w:r>
         <w:rPr>
           <w:noProof/>
+          <w:lang w:val="lt-LT" w:eastAsia="lt-LT"/>
         </w:rPr>
         <w:drawing>
           <wp:inline distT="0" distB="0" distL="0" distR="0" wp14:anchorId="45A06A83" wp14:editId="63ED0003">
@@ -1409,8 +1429,6 @@
         </w:rPr>
         <w:t>ų diagrama</w:t>
       </w:r>
-      <w:bookmarkStart w:id="0" w:name="_GoBack"/>
-      <w:bookmarkEnd w:id="0"/>
     </w:p>
     <w:p>
       <w:pPr>
@@ -1427,6 +1445,7 @@
       <w:r>
         <w:rPr>
           <w:noProof/>
+          <w:lang w:val="lt-LT" w:eastAsia="lt-LT"/>
         </w:rPr>
         <w:drawing>
           <wp:inline distT="0" distB="0" distL="0" distR="0" wp14:anchorId="3043FC3E" wp14:editId="64D7C7A5">
@@ -1715,7 +1734,7 @@
       <w:r>
         <w:rPr>
           <w:noProof/>
-          <w:lang w:val="en-US"/>
+          <w:lang w:eastAsia="lt-LT"/>
         </w:rPr>
         <w:drawing>
           <wp:inline distT="0" distB="0" distL="0" distR="0" wp14:anchorId="32946BD4" wp14:editId="11392D73">
@@ -1801,7 +1820,7 @@
       <w:r>
         <w:rPr>
           <w:noProof/>
-          <w:lang w:val="en-US"/>
+          <w:lang w:eastAsia="lt-LT"/>
         </w:rPr>
         <w:drawing>
           <wp:inline distT="0" distB="0" distL="0" distR="0" wp14:anchorId="0887C631" wp14:editId="3C70BB0D">
@@ -1887,7 +1906,7 @@
       <w:r>
         <w:rPr>
           <w:noProof/>
-          <w:lang w:val="en-US"/>
+          <w:lang w:eastAsia="lt-LT"/>
         </w:rPr>
         <w:drawing>
           <wp:inline distT="0" distB="0" distL="0" distR="0" wp14:anchorId="736B5967" wp14:editId="23B7B7B7">
@@ -2135,14 +2154,34 @@
           <w:szCs w:val="32"/>
         </w:rPr>
       </w:pPr>
+      <w:proofErr w:type="spellStart"/>
       <w:r>
         <w:rPr>
           <w:bCs/>
           <w:sz w:val="32"/>
           <w:szCs w:val="32"/>
         </w:rPr>
-        <w:t>Command:</w:t>
-      </w:r>
+        <w:t>Command</w:t>
+      </w:r>
+      <w:proofErr w:type="spellEnd"/>
+      <w:r>
+        <w:rPr>
+          <w:bCs/>
+          <w:sz w:val="32"/>
+          <w:szCs w:val="32"/>
+        </w:rPr>
+        <w:t>:</w:t>
+      </w:r>
+      <w:r>
+        <w:rPr>
+          <w:bCs/>
+          <w:sz w:val="32"/>
+          <w:szCs w:val="32"/>
+        </w:rPr>
+        <w:t xml:space="preserve"> </w:t>
+      </w:r>
+      <w:bookmarkStart w:id="0" w:name="_GoBack"/>
+      <w:bookmarkEnd w:id="0"/>
     </w:p>
     <w:p>
       <w:pPr>
@@ -2154,6 +2193,47 @@
           <w:szCs w:val="32"/>
         </w:rPr>
       </w:pPr>
+      <w:r>
+        <w:rPr>
+          <w:noProof/>
+          <w:lang w:eastAsia="lt-LT"/>
+        </w:rPr>
+        <w:drawing>
+          <wp:inline distT="0" distB="0" distL="0" distR="0" wp14:anchorId="1B52041D" wp14:editId="0B3F955C">
+            <wp:extent cx="4000500" cy="409575"/>
+            <wp:effectExtent l="0" t="0" r="0" b="9525"/>
+            <wp:docPr id="10" name="Picture 10"/>
+            <wp:cNvGraphicFramePr>
+              <a:graphicFrameLocks xmlns:a="http://schemas.openxmlformats.org/drawingml/2006/main" noChangeAspect="1"/>
+            </wp:cNvGraphicFramePr>
+            <a:graphic xmlns:a="http://schemas.openxmlformats.org/drawingml/2006/main">
+              <a:graphicData uri="http://schemas.openxmlformats.org/drawingml/2006/picture">
+                <pic:pic xmlns:pic="http://schemas.openxmlformats.org/drawingml/2006/picture">
+                  <pic:nvPicPr>
+                    <pic:cNvPr id="1" name=""/>
+                    <pic:cNvPicPr/>
+                  </pic:nvPicPr>
+                  <pic:blipFill>
+                    <a:blip r:embed="rId11"/>
+                    <a:stretch>
+                      <a:fillRect/>
+                    </a:stretch>
+                  </pic:blipFill>
+                  <pic:spPr>
+                    <a:xfrm>
+                      <a:off x="0" y="0"/>
+                      <a:ext cx="4000500" cy="409575"/>
+                    </a:xfrm>
+                    <a:prstGeom prst="rect">
+                      <a:avLst/>
+                    </a:prstGeom>
+                  </pic:spPr>
+                </pic:pic>
+              </a:graphicData>
+            </a:graphic>
+          </wp:inline>
+        </w:drawing>
+      </w:r>
     </w:p>
     <w:p>
       <w:pPr>
@@ -2165,6 +2245,58 @@
           <w:szCs w:val="32"/>
         </w:rPr>
       </w:pPr>
+    </w:p>
+    <w:p>
+      <w:pPr>
+        <w:pStyle w:val="Title"/>
+        <w:jc w:val="left"/>
+        <w:rPr>
+          <w:bCs/>
+          <w:sz w:val="32"/>
+          <w:szCs w:val="32"/>
+        </w:rPr>
+      </w:pPr>
+      <w:r>
+        <w:rPr>
+          <w:noProof/>
+          <w:lang w:eastAsia="lt-LT"/>
+        </w:rPr>
+        <w:drawing>
+          <wp:inline distT="0" distB="0" distL="0" distR="0" wp14:anchorId="62256DC2" wp14:editId="38568DA8">
+            <wp:extent cx="4400550" cy="4991100"/>
+            <wp:effectExtent l="0" t="0" r="0" b="0"/>
+            <wp:docPr id="9" name="Picture 9"/>
+            <wp:cNvGraphicFramePr>
+              <a:graphicFrameLocks xmlns:a="http://schemas.openxmlformats.org/drawingml/2006/main" noChangeAspect="1"/>
+            </wp:cNvGraphicFramePr>
+            <a:graphic xmlns:a="http://schemas.openxmlformats.org/drawingml/2006/main">
+              <a:graphicData uri="http://schemas.openxmlformats.org/drawingml/2006/picture">
+                <pic:pic xmlns:pic="http://schemas.openxmlformats.org/drawingml/2006/picture">
+                  <pic:nvPicPr>
+                    <pic:cNvPr id="1" name=""/>
+                    <pic:cNvPicPr/>
+                  </pic:nvPicPr>
+                  <pic:blipFill>
+                    <a:blip r:embed="rId12"/>
+                    <a:stretch>
+                      <a:fillRect/>
+                    </a:stretch>
+                  </pic:blipFill>
+                  <pic:spPr>
+                    <a:xfrm>
+                      <a:off x="0" y="0"/>
+                      <a:ext cx="4400550" cy="4991100"/>
+                    </a:xfrm>
+                    <a:prstGeom prst="rect">
+                      <a:avLst/>
+                    </a:prstGeom>
+                  </pic:spPr>
+                </pic:pic>
+              </a:graphicData>
+            </a:graphic>
+          </wp:inline>
+        </w:drawing>
+      </w:r>
     </w:p>
     <w:p>
       <w:pPr>
@@ -2197,6 +2329,48 @@
           <w:szCs w:val="32"/>
         </w:rPr>
       </w:pPr>
+      <w:r>
+        <w:rPr>
+          <w:noProof/>
+          <w:lang w:eastAsia="lt-LT"/>
+        </w:rPr>
+        <w:lastRenderedPageBreak/>
+        <w:drawing>
+          <wp:inline distT="0" distB="0" distL="0" distR="0" wp14:anchorId="60035D65" wp14:editId="6D713B4F">
+            <wp:extent cx="2604211" cy="3865741"/>
+            <wp:effectExtent l="0" t="0" r="0" b="0"/>
+            <wp:docPr id="8" name="Picture 8"/>
+            <wp:cNvGraphicFramePr>
+              <a:graphicFrameLocks xmlns:a="http://schemas.openxmlformats.org/drawingml/2006/main" noChangeAspect="1"/>
+            </wp:cNvGraphicFramePr>
+            <a:graphic xmlns:a="http://schemas.openxmlformats.org/drawingml/2006/main">
+              <a:graphicData uri="http://schemas.openxmlformats.org/drawingml/2006/picture">
+                <pic:pic xmlns:pic="http://schemas.openxmlformats.org/drawingml/2006/picture">
+                  <pic:nvPicPr>
+                    <pic:cNvPr id="1" name=""/>
+                    <pic:cNvPicPr/>
+                  </pic:nvPicPr>
+                  <pic:blipFill>
+                    <a:blip r:embed="rId13"/>
+                    <a:stretch>
+                      <a:fillRect/>
+                    </a:stretch>
+                  </pic:blipFill>
+                  <pic:spPr>
+                    <a:xfrm>
+                      <a:off x="0" y="0"/>
+                      <a:ext cx="2606985" cy="3869859"/>
+                    </a:xfrm>
+                    <a:prstGeom prst="rect">
+                      <a:avLst/>
+                    </a:prstGeom>
+                  </pic:spPr>
+                </pic:pic>
+              </a:graphicData>
+            </a:graphic>
+          </wp:inline>
+        </w:drawing>
+      </w:r>
     </w:p>
     <w:p>
       <w:pPr>
@@ -2233,13 +2407,53 @@
     <w:p>
       <w:pPr>
         <w:pStyle w:val="Title"/>
-        <w:jc w:val="left"/>
         <w:rPr>
           <w:bCs/>
           <w:sz w:val="32"/>
           <w:szCs w:val="32"/>
         </w:rPr>
       </w:pPr>
+      <w:r>
+        <w:rPr>
+          <w:noProof/>
+          <w:lang w:eastAsia="lt-LT"/>
+        </w:rPr>
+        <w:drawing>
+          <wp:inline distT="0" distB="0" distL="0" distR="0" wp14:anchorId="32D4F6BA" wp14:editId="56704852">
+            <wp:extent cx="5515660" cy="3809786"/>
+            <wp:effectExtent l="0" t="0" r="0" b="0"/>
+            <wp:docPr id="7" name="Picture 7"/>
+            <wp:cNvGraphicFramePr>
+              <a:graphicFrameLocks xmlns:a="http://schemas.openxmlformats.org/drawingml/2006/main" noChangeAspect="1"/>
+            </wp:cNvGraphicFramePr>
+            <a:graphic xmlns:a="http://schemas.openxmlformats.org/drawingml/2006/main">
+              <a:graphicData uri="http://schemas.openxmlformats.org/drawingml/2006/picture">
+                <pic:pic xmlns:pic="http://schemas.openxmlformats.org/drawingml/2006/picture">
+                  <pic:nvPicPr>
+                    <pic:cNvPr id="1" name=""/>
+                    <pic:cNvPicPr/>
+                  </pic:nvPicPr>
+                  <pic:blipFill>
+                    <a:blip r:embed="rId14"/>
+                    <a:stretch>
+                      <a:fillRect/>
+                    </a:stretch>
+                  </pic:blipFill>
+                  <pic:spPr>
+                    <a:xfrm>
+                      <a:off x="0" y="0"/>
+                      <a:ext cx="5522136" cy="3814259"/>
+                    </a:xfrm>
+                    <a:prstGeom prst="rect">
+                      <a:avLst/>
+                    </a:prstGeom>
+                  </pic:spPr>
+                </pic:pic>
+              </a:graphicData>
+            </a:graphic>
+          </wp:inline>
+        </w:drawing>
+      </w:r>
     </w:p>
     <w:p>
       <w:pPr>
@@ -2262,7 +2476,7 @@
 </file>
 
 <file path=word/numbering.xml><?xml version="1.0" encoding="utf-8"?>
-<w:numbering xmlns:wpc="http://schemas.microsoft.com/office/word/2010/wordprocessingCanvas" xmlns:cx="http://schemas.microsoft.com/office/drawing/2014/chartex" xmlns:cx1="http://schemas.microsoft.com/office/drawing/2015/9/8/chartex" xmlns:mc="http://schemas.openxmlformats.org/markup-compatibility/2006" xmlns:o="urn:schemas-microsoft-com:office:office" xmlns:r="http://schemas.openxmlformats.org/officeDocument/2006/relationships" xmlns:m="http://schemas.openxmlformats.org/officeDocument/2006/math" xmlns:v="urn:schemas-microsoft-com:vml" xmlns:wp14="http://schemas.microsoft.com/office/word/2010/wordprocessingDrawing" xmlns:wp="http://schemas.openxmlformats.org/drawingml/2006/wordprocessingDrawing" xmlns:w10="urn:schemas-microsoft-com:office:word" xmlns:w="http://schemas.openxmlformats.org/wordprocessingml/2006/main" xmlns:w14="http://schemas.microsoft.com/office/word/2010/wordml" xmlns:w15="http://schemas.microsoft.com/office/word/2012/wordml" xmlns:w16se="http://schemas.microsoft.com/office/word/2015/wordml/symex" xmlns:wpg="http://schemas.microsoft.com/office/word/2010/wordprocessingGroup" xmlns:wpi="http://schemas.microsoft.com/office/word/2010/wordprocessingInk" xmlns:wne="http://schemas.microsoft.com/office/word/2006/wordml" xmlns:wps="http://schemas.microsoft.com/office/word/2010/wordprocessingShape" mc:Ignorable="w14 w15 w16se wp14">
+<w:numbering xmlns:wpc="http://schemas.microsoft.com/office/word/2010/wordprocessingCanvas" xmlns:cx="http://schemas.microsoft.com/office/drawing/2014/chartex" xmlns:cx1="http://schemas.microsoft.com/office/drawing/2015/9/8/chartex" xmlns:cx2="http://schemas.microsoft.com/office/drawing/2015/10/21/chartex" xmlns:cx3="http://schemas.microsoft.com/office/drawing/2016/5/9/chartex" xmlns:cx4="http://schemas.microsoft.com/office/drawing/2016/5/10/chartex" xmlns:cx5="http://schemas.microsoft.com/office/drawing/2016/5/11/chartex" xmlns:mc="http://schemas.openxmlformats.org/markup-compatibility/2006" xmlns:o="urn:schemas-microsoft-com:office:office" xmlns:r="http://schemas.openxmlformats.org/officeDocument/2006/relationships" xmlns:m="http://schemas.openxmlformats.org/officeDocument/2006/math" xmlns:v="urn:schemas-microsoft-com:vml" xmlns:wp14="http://schemas.microsoft.com/office/word/2010/wordprocessingDrawing" xmlns:wp="http://schemas.openxmlformats.org/drawingml/2006/wordprocessingDrawing" xmlns:w10="urn:schemas-microsoft-com:office:word" xmlns:w="http://schemas.openxmlformats.org/wordprocessingml/2006/main" xmlns:w14="http://schemas.microsoft.com/office/word/2010/wordml" xmlns:w15="http://schemas.microsoft.com/office/word/2012/wordml" xmlns:w16se="http://schemas.microsoft.com/office/word/2015/wordml/symex" xmlns:wpg="http://schemas.microsoft.com/office/word/2010/wordprocessingGroup" xmlns:wpi="http://schemas.microsoft.com/office/word/2010/wordprocessingInk" xmlns:wne="http://schemas.microsoft.com/office/word/2006/wordml" xmlns:wps="http://schemas.microsoft.com/office/word/2010/wordprocessingShape" mc:Ignorable="w14 w15 w16se wp14">
   <w:abstractNum w:abstractNumId="0" w15:restartNumberingAfterBreak="0">
     <w:nsid w:val="01345770"/>
     <w:multiLevelType w:val="hybridMultilevel"/>
@@ -3560,7 +3774,7 @@
     </w:rPrDefault>
     <w:pPrDefault/>
   </w:docDefaults>
-  <w:latentStyles w:defLockedState="0" w:defUIPriority="0" w:defSemiHidden="0" w:defUnhideWhenUsed="0" w:defQFormat="0" w:count="371">
+  <w:latentStyles w:defLockedState="0" w:defUIPriority="0" w:defSemiHidden="0" w:defUnhideWhenUsed="0" w:defQFormat="0" w:count="374">
     <w:lsdException w:name="Normal" w:qFormat="1"/>
     <w:lsdException w:name="heading 1" w:qFormat="1"/>
     <w:lsdException w:name="heading 2" w:semiHidden="1" w:unhideWhenUsed="1" w:qFormat="1"/>
@@ -3660,7 +3874,6 @@
     <w:lsdException w:name="HTML Sample" w:semiHidden="1" w:unhideWhenUsed="1"/>
     <w:lsdException w:name="HTML Typewriter" w:semiHidden="1" w:unhideWhenUsed="1"/>
     <w:lsdException w:name="HTML Variable" w:semiHidden="1" w:unhideWhenUsed="1"/>
-    <w:lsdException w:name="Normal Table" w:semiHidden="1" w:unhideWhenUsed="1"/>
     <w:lsdException w:name="annotation subject" w:semiHidden="1" w:unhideWhenUsed="1"/>
     <w:lsdException w:name="No List" w:semiHidden="1" w:unhideWhenUsed="1"/>
     <w:lsdException w:name="Outline List 1" w:semiHidden="1" w:unhideWhenUsed="1"/>
@@ -3705,7 +3918,6 @@
     <w:lsdException w:name="Table Professional" w:semiHidden="1" w:unhideWhenUsed="1"/>
     <w:lsdException w:name="Table Subtle 1" w:semiHidden="1" w:unhideWhenUsed="1"/>
     <w:lsdException w:name="Table Subtle 2" w:semiHidden="1" w:unhideWhenUsed="1"/>
-    <w:lsdException w:name="Table Web 1" w:semiHidden="1" w:unhideWhenUsed="1"/>
     <w:lsdException w:name="Table Web 2" w:semiHidden="1" w:unhideWhenUsed="1"/>
     <w:lsdException w:name="Table Web 3" w:semiHidden="1" w:unhideWhenUsed="1"/>
     <w:lsdException w:name="Balloon Text" w:semiHidden="1" w:unhideWhenUsed="1"/>
@@ -3925,6 +4137,9 @@
     <w:lsdException w:name="List Table 5 Dark Accent 6" w:uiPriority="50"/>
     <w:lsdException w:name="List Table 6 Colorful Accent 6" w:uiPriority="51"/>
     <w:lsdException w:name="List Table 7 Colorful Accent 6" w:uiPriority="52"/>
+    <w:lsdException w:name="Mention" w:semiHidden="1" w:uiPriority="99" w:unhideWhenUsed="1"/>
+    <w:lsdException w:name="Smart Hyperlink" w:semiHidden="1" w:uiPriority="99" w:unhideWhenUsed="1"/>
+    <w:lsdException w:name="Hashtag" w:semiHidden="1" w:uiPriority="99" w:unhideWhenUsed="1"/>
   </w:latentStyles>
   <w:style w:type="paragraph" w:default="1" w:styleId="Normal">
     <w:name w:val="Normal"/>

</xml_diff>